<commit_message>
Added Organization and screenhots to Module 1 assignment folder
</commit_message>
<xml_diff>
--- a/Module-1/Module 1.3 Assignment/Baldree_Module1.3_Assignment_CSD340.docx
+++ b/Module-1/Module 1.3 Assignment/Baldree_Module1.3_Assignment_CSD340.docx
@@ -77,10 +77,10 @@
           <w:noProof/>
         </w:rPr>
         <w:drawing>
-          <wp:inline distT="0" distB="0" distL="0" distR="0" wp14:anchorId="12F0864A" wp14:editId="4E7BFF07">
+          <wp:inline distT="0" distB="0" distL="0" distR="0" wp14:anchorId="12F0864A" wp14:editId="66977DCE">
             <wp:extent cx="5943600" cy="3865245"/>
             <wp:effectExtent l="0" t="0" r="0" b="0"/>
-            <wp:docPr id="269708504" name="Picture 1" descr="A screenshot of a computer&#10;&#10;AI-generated content may be incorrect."/>
+            <wp:docPr id="269708504" name="Picture 1" descr="A screenshot of a computer&#10;&#10;W3C Validator Errors"/>
             <wp:cNvGraphicFramePr>
               <a:graphicFrameLocks xmlns:a="http://schemas.openxmlformats.org/drawingml/2006/main" noChangeAspect="1"/>
             </wp:cNvGraphicFramePr>
@@ -88,7 +88,7 @@
               <a:graphicData uri="http://schemas.openxmlformats.org/drawingml/2006/picture">
                 <pic:pic xmlns:pic="http://schemas.openxmlformats.org/drawingml/2006/picture">
                   <pic:nvPicPr>
-                    <pic:cNvPr id="269708504" name="Picture 1" descr="A screenshot of a computer&#10;&#10;AI-generated content may be incorrect."/>
+                    <pic:cNvPr id="269708504" name="Picture 1" descr="A screenshot of a computer&#10;&#10;W3C Validator Errors"/>
                     <pic:cNvPicPr/>
                   </pic:nvPicPr>
                   <pic:blipFill>
@@ -167,10 +167,10 @@
           <w:noProof/>
         </w:rPr>
         <w:drawing>
-          <wp:inline distT="0" distB="0" distL="0" distR="0" wp14:anchorId="329508F8" wp14:editId="09D9462C">
+          <wp:inline distT="0" distB="0" distL="0" distR="0" wp14:anchorId="329508F8" wp14:editId="58DB4680">
             <wp:extent cx="5943600" cy="3865245"/>
             <wp:effectExtent l="0" t="0" r="0" b="0"/>
-            <wp:docPr id="146538737" name="Picture 2" descr="A screenshot of a computer&#10;&#10;AI-generated content may be incorrect."/>
+            <wp:docPr id="146538737" name="Picture 2" descr="A screenshot of a computer&#10;&#10;W3C Fixed Errors"/>
             <wp:cNvGraphicFramePr>
               <a:graphicFrameLocks xmlns:a="http://schemas.openxmlformats.org/drawingml/2006/main" noChangeAspect="1"/>
             </wp:cNvGraphicFramePr>
@@ -178,7 +178,7 @@
               <a:graphicData uri="http://schemas.openxmlformats.org/drawingml/2006/picture">
                 <pic:pic xmlns:pic="http://schemas.openxmlformats.org/drawingml/2006/picture">
                   <pic:nvPicPr>
-                    <pic:cNvPr id="146538737" name="Picture 2" descr="A screenshot of a computer&#10;&#10;AI-generated content may be incorrect."/>
+                    <pic:cNvPr id="146538737" name="Picture 2" descr="A screenshot of a computer&#10;&#10;W3C Fixed Errors"/>
                     <pic:cNvPicPr/>
                   </pic:nvPicPr>
                   <pic:blipFill>
@@ -197,6 +197,77 @@
                     <a:xfrm>
                       <a:off x="0" y="0"/>
                       <a:ext cx="5943600" cy="3865245"/>
+                    </a:xfrm>
+                    <a:prstGeom prst="rect">
+                      <a:avLst/>
+                    </a:prstGeom>
+                  </pic:spPr>
+                </pic:pic>
+              </a:graphicData>
+            </a:graphic>
+          </wp:inline>
+        </w:drawing>
+      </w:r>
+    </w:p>
+    <w:p/>
+    <w:p>
+      <w:pPr>
+        <w:rPr>
+          <w:b/>
+          <w:bCs/>
+        </w:rPr>
+      </w:pPr>
+      <w:r>
+        <w:rPr>
+          <w:b/>
+          <w:bCs/>
+        </w:rPr>
+        <w:t>Output of Fixed Code</w:t>
+      </w:r>
+      <w:r>
+        <w:rPr>
+          <w:b/>
+          <w:bCs/>
+        </w:rPr>
+        <w:t>:</w:t>
+      </w:r>
+    </w:p>
+    <w:p>
+      <w:r>
+        <w:rPr>
+          <w:noProof/>
+        </w:rPr>
+        <w:drawing>
+          <wp:inline distT="0" distB="0" distL="0" distR="0" wp14:anchorId="6D1EFE9F" wp14:editId="5CC223C6">
+            <wp:extent cx="5943600" cy="3251200"/>
+            <wp:effectExtent l="0" t="0" r="0" b="0"/>
+            <wp:docPr id="1285871796" name="Picture 3" descr="A screenshot of a computer&#10;&#10;Fixed Code Output"/>
+            <wp:cNvGraphicFramePr>
+              <a:graphicFrameLocks xmlns:a="http://schemas.openxmlformats.org/drawingml/2006/main" noChangeAspect="1"/>
+            </wp:cNvGraphicFramePr>
+            <a:graphic xmlns:a="http://schemas.openxmlformats.org/drawingml/2006/main">
+              <a:graphicData uri="http://schemas.openxmlformats.org/drawingml/2006/picture">
+                <pic:pic xmlns:pic="http://schemas.openxmlformats.org/drawingml/2006/picture">
+                  <pic:nvPicPr>
+                    <pic:cNvPr id="1285871796" name="Picture 3" descr="A screenshot of a computer&#10;&#10;Fixed Code Output"/>
+                    <pic:cNvPicPr/>
+                  </pic:nvPicPr>
+                  <pic:blipFill>
+                    <a:blip r:embed="rId7" cstate="print">
+                      <a:extLst>
+                        <a:ext uri="{28A0092B-C50C-407E-A947-70E740481C1C}">
+                          <a14:useLocalDpi xmlns:a14="http://schemas.microsoft.com/office/drawing/2010/main" val="0"/>
+                        </a:ext>
+                      </a:extLst>
+                    </a:blip>
+                    <a:stretch>
+                      <a:fillRect/>
+                    </a:stretch>
+                  </pic:blipFill>
+                  <pic:spPr>
+                    <a:xfrm>
+                      <a:off x="0" y="0"/>
+                      <a:ext cx="5943600" cy="3251200"/>
                     </a:xfrm>
                     <a:prstGeom prst="rect">
                       <a:avLst/>

</xml_diff>